<commit_message>
Add HermiteLib with 128-bit float calculations
</commit_message>
<xml_diff>
--- a/HermiteSpline/resource/tmp.docx
+++ b/HermiteSpline/resource/tmp.docx
@@ -1,10 +1,10 @@
 
 <file path=word/document.xml><?xml version="1.0" encoding="utf-8"?>
-<w:document xmlns:wpc="http://schemas.microsoft.com/office/word/2010/wordprocessingCanvas" xmlns:cx="http://schemas.microsoft.com/office/drawing/2014/chartex" xmlns:cx1="http://schemas.microsoft.com/office/drawing/2015/9/8/chartex" xmlns:cx2="http://schemas.microsoft.com/office/drawing/2015/10/21/chartex" xmlns:cx3="http://schemas.microsoft.com/office/drawing/2016/5/9/chartex" xmlns:cx4="http://schemas.microsoft.com/office/drawing/2016/5/10/chartex" xmlns:cx5="http://schemas.microsoft.com/office/drawing/2016/5/11/chartex" xmlns:cx6="http://schemas.microsoft.com/office/drawing/2016/5/12/chartex" xmlns:cx7="http://schemas.microsoft.com/office/drawing/2016/5/13/chartex" xmlns:cx8="http://schemas.microsoft.com/office/drawing/2016/5/14/chartex" xmlns:mc="http://schemas.openxmlformats.org/markup-compatibility/2006" xmlns:aink="http://schemas.microsoft.com/office/drawing/2016/ink" xmlns:am3d="http://schemas.microsoft.com/office/drawing/2017/model3d" xmlns:o="urn:schemas-microsoft-com:office:office" xmlns:oel="http://schemas.microsoft.com/office/2019/extlst" xmlns:r="http://schemas.openxmlformats.org/officeDocument/2006/relationships" xmlns:m="http://schemas.openxmlformats.org/officeDocument/2006/math" xmlns:v="urn:schemas-microsoft-com:vml" xmlns:wp14="http://schemas.microsoft.com/office/word/2010/wordprocessingDrawing" xmlns:wp="http://schemas.openxmlformats.org/drawingml/2006/wordprocessingDrawing" xmlns:w10="urn:schemas-microsoft-com:office:word" xmlns:w="http://schemas.openxmlformats.org/wordprocessingml/2006/main" xmlns:w14="http://schemas.microsoft.com/office/word/2010/wordml" xmlns:w15="http://schemas.microsoft.com/office/word/2012/wordml" xmlns:w16cex="http://schemas.microsoft.com/office/word/2018/wordml/cex" xmlns:w16cid="http://schemas.microsoft.com/office/word/2016/wordml/cid" xmlns:w16="http://schemas.microsoft.com/office/word/2018/wordml" xmlns:w16sdtdh="http://schemas.microsoft.com/office/word/2020/wordml/sdtdatahash" xmlns:w16se="http://schemas.microsoft.com/office/word/2015/wordml/symex" xmlns:wpg="http://schemas.microsoft.com/office/word/2010/wordprocessingGroup" xmlns:wpi="http://schemas.microsoft.com/office/word/2010/wordprocessingInk" xmlns:wne="http://schemas.microsoft.com/office/word/2006/wordml" xmlns:wps="http://schemas.microsoft.com/office/word/2010/wordprocessingShape" mc:Ignorable="w14 w15 w16se w16cid w16 w16cex w16sdtdh wp14">
+<w:document xmlns:wpc="http://schemas.microsoft.com/office/word/2010/wordprocessingCanvas" xmlns:cx="http://schemas.microsoft.com/office/drawing/2014/chartex" xmlns:cx1="http://schemas.microsoft.com/office/drawing/2015/9/8/chartex" xmlns:cx2="http://schemas.microsoft.com/office/drawing/2015/10/21/chartex" xmlns:cx3="http://schemas.microsoft.com/office/drawing/2016/5/9/chartex" xmlns:cx4="http://schemas.microsoft.com/office/drawing/2016/5/10/chartex" xmlns:cx5="http://schemas.microsoft.com/office/drawing/2016/5/11/chartex" xmlns:cx6="http://schemas.microsoft.com/office/drawing/2016/5/12/chartex" xmlns:cx7="http://schemas.microsoft.com/office/drawing/2016/5/13/chartex" xmlns:cx8="http://schemas.microsoft.com/office/drawing/2016/5/14/chartex" xmlns:mc="http://schemas.openxmlformats.org/markup-compatibility/2006" xmlns:aink="http://schemas.microsoft.com/office/drawing/2016/ink" xmlns:am3d="http://schemas.microsoft.com/office/drawing/2017/model3d" xmlns:o="urn:schemas-microsoft-com:office:office" xmlns:r="http://schemas.openxmlformats.org/officeDocument/2006/relationships" xmlns:m="http://schemas.openxmlformats.org/officeDocument/2006/math" xmlns:v="urn:schemas-microsoft-com:vml" xmlns:wp14="http://schemas.microsoft.com/office/word/2010/wordprocessingDrawing" xmlns:wp="http://schemas.openxmlformats.org/drawingml/2006/wordprocessingDrawing" xmlns:w10="urn:schemas-microsoft-com:office:word" xmlns:w="http://schemas.openxmlformats.org/wordprocessingml/2006/main" xmlns:w14="http://schemas.microsoft.com/office/word/2010/wordml" xmlns:w15="http://schemas.microsoft.com/office/word/2012/wordml" xmlns:w16cex="http://schemas.microsoft.com/office/word/2018/wordml/cex" xmlns:w16cid="http://schemas.microsoft.com/office/word/2016/wordml/cid" xmlns:w16="http://schemas.microsoft.com/office/word/2018/wordml" xmlns:w16sdtdh="http://schemas.microsoft.com/office/word/2020/wordml/sdtdatahash" xmlns:w16se="http://schemas.microsoft.com/office/word/2015/wordml/symex" xmlns:wpg="http://schemas.microsoft.com/office/word/2010/wordprocessingGroup" xmlns:wpi="http://schemas.microsoft.com/office/word/2010/wordprocessingInk" xmlns:wne="http://schemas.microsoft.com/office/word/2006/wordml" xmlns:wps="http://schemas.microsoft.com/office/word/2010/wordprocessingShape" mc:Ignorable="w14 w15 w16se w16cid w16 w16cex w16sdtdh wp14">
   <w:body>
     <w:tbl>
       <w:tblPr>
-        <w:tblStyle w:val="TableGrid"/>
+        <w:tblStyle w:val="a3"/>
         <w:tblW w:w="0" w:type="auto"/>
         <w:tblLook w:val="04A0" w:firstRow="1" w:lastRow="0" w:firstColumn="1" w:lastColumn="0" w:noHBand="0" w:noVBand="1"/>
       </w:tblPr>
@@ -713,6 +713,9 @@
         <w:tc>
           <w:tcPr>
             <w:tcW w:w="5240" w:type="dxa"/>
+            <w:tcBorders>
+              <w:bottom w:val="single" w:sz="4" w:space="0" w:color="auto"/>
+            </w:tcBorders>
           </w:tcPr>
           <w:p>
             <w:pPr>
@@ -1437,6 +1440,457 @@
                     </m:r>
                   </m:sup>
                 </m:sSup>
+              </m:oMath>
+            </m:oMathPara>
+          </w:p>
+        </w:tc>
+        <w:tc>
+          <w:tcPr>
+            <w:tcW w:w="4105" w:type="dxa"/>
+          </w:tcPr>
+          <w:p>
+            <w:pPr>
+              <w:rPr>
+                <w:rFonts w:ascii="Times New Roman" w:hAnsi="Times New Roman"/>
+                <w:sz w:val="28"/>
+                <w:szCs w:val="28"/>
+              </w:rPr>
+            </w:pPr>
+          </w:p>
+        </w:tc>
+      </w:tr>
+      <w:tr>
+        <w:trPr>
+          <w:trHeight w:val="517"/>
+        </w:trPr>
+        <w:tc>
+          <w:tcPr>
+            <w:tcW w:w="5240" w:type="dxa"/>
+            <w:tcBorders>
+              <w:bottom w:val="single" w:sz="4" w:space="0" w:color="auto"/>
+            </w:tcBorders>
+          </w:tcPr>
+          <w:p>
+            <w:pPr>
+              <w:rPr>
+                <w:rFonts w:ascii="Cambria Math" w:hAnsi="Cambria Math"/>
+                <w:sz w:val="28"/>
+                <w:szCs w:val="28"/>
+              </w:rPr>
+            </w:pPr>
+            <m:oMathPara>
+              <m:oMathParaPr>
+                <m:jc m:val="left"/>
+              </m:oMathParaPr>
+              <m:oMath>
+                <m:r>
+                  <w:rPr>
+                    <w:rFonts w:ascii="Cambria Math" w:hAnsi="Cambria Math"/>
+                    <w:sz w:val="28"/>
+                    <w:szCs w:val="28"/>
+                  </w:rPr>
+                  <m:t>F</m:t>
+                </m:r>
+                <m:d>
+                  <m:dPr>
+                    <m:ctrlPr>
+                      <w:rPr>
+                        <w:rFonts w:ascii="Cambria Math" w:hAnsi="Cambria Math"/>
+                        <w:sz w:val="28"/>
+                        <w:szCs w:val="28"/>
+                      </w:rPr>
+                    </m:ctrlPr>
+                  </m:dPr>
+                  <m:e>
+                    <m:r>
+                      <w:rPr>
+                        <w:rFonts w:ascii="Cambria Math" w:hAnsi="Cambria Math"/>
+                        <w:sz w:val="28"/>
+                        <w:szCs w:val="28"/>
+                      </w:rPr>
+                      <m:t>A</m:t>
+                    </m:r>
+                    <m:r>
+                      <m:rPr>
+                        <m:sty m:val="p"/>
+                      </m:rPr>
+                      <w:rPr>
+                        <w:rFonts w:ascii="Cambria Math" w:hAnsi="Cambria Math"/>
+                        <w:sz w:val="28"/>
+                        <w:szCs w:val="28"/>
+                      </w:rPr>
+                      <m:t>,</m:t>
+                    </m:r>
+                    <m:r>
+                      <w:rPr>
+                        <w:rFonts w:ascii="Cambria Math" w:hAnsi="Cambria Math"/>
+                        <w:sz w:val="28"/>
+                        <w:szCs w:val="28"/>
+                      </w:rPr>
+                      <m:t>x</m:t>
+                    </m:r>
+                  </m:e>
+                </m:d>
+                <m:r>
+                  <m:rPr>
+                    <m:sty m:val="p"/>
+                  </m:rPr>
+                  <w:rPr>
+                    <w:rFonts w:ascii="Cambria Math" w:hAnsi="Cambria Math"/>
+                    <w:sz w:val="28"/>
+                    <w:szCs w:val="28"/>
+                  </w:rPr>
+                  <m:t>=</m:t>
+                </m:r>
+                <m:sSub>
+                  <m:sSubPr>
+                    <m:ctrlPr>
+                      <w:rPr>
+                        <w:rFonts w:ascii="Cambria Math" w:hAnsi="Cambria Math"/>
+                        <w:sz w:val="28"/>
+                        <w:szCs w:val="28"/>
+                      </w:rPr>
+                    </m:ctrlPr>
+                  </m:sSubPr>
+                  <m:e>
+                    <m:r>
+                      <w:rPr>
+                        <w:rFonts w:ascii="Cambria Math" w:hAnsi="Cambria Math"/>
+                        <w:sz w:val="28"/>
+                        <w:szCs w:val="28"/>
+                      </w:rPr>
+                      <m:t>a</m:t>
+                    </m:r>
+                  </m:e>
+                  <m:sub>
+                    <m:r>
+                      <m:rPr>
+                        <m:sty m:val="p"/>
+                      </m:rPr>
+                      <w:rPr>
+                        <w:rFonts w:ascii="Cambria Math" w:hAnsi="Cambria Math"/>
+                        <w:sz w:val="28"/>
+                        <w:szCs w:val="28"/>
+                      </w:rPr>
+                      <m:t>0</m:t>
+                    </m:r>
+                  </m:sub>
+                </m:sSub>
+                <m:sSup>
+                  <m:sSupPr>
+                    <m:ctrlPr>
+                      <w:rPr>
+                        <w:rFonts w:ascii="Cambria Math" w:hAnsi="Cambria Math"/>
+                        <w:sz w:val="28"/>
+                        <w:szCs w:val="28"/>
+                      </w:rPr>
+                    </m:ctrlPr>
+                  </m:sSupPr>
+                  <m:e>
+                    <m:r>
+                      <w:rPr>
+                        <w:rFonts w:ascii="Cambria Math" w:hAnsi="Cambria Math"/>
+                        <w:sz w:val="28"/>
+                        <w:szCs w:val="28"/>
+                      </w:rPr>
+                      <m:t>x</m:t>
+                    </m:r>
+                  </m:e>
+                  <m:sup>
+                    <m:sSub>
+                      <m:sSubPr>
+                        <m:ctrlPr>
+                          <w:rPr>
+                            <w:rFonts w:ascii="Cambria Math" w:hAnsi="Cambria Math"/>
+                            <w:sz w:val="28"/>
+                            <w:szCs w:val="28"/>
+                          </w:rPr>
+                        </m:ctrlPr>
+                      </m:sSubPr>
+                      <m:e>
+                        <m:r>
+                          <w:rPr>
+                            <w:rFonts w:ascii="Cambria Math" w:hAnsi="Cambria Math"/>
+                            <w:sz w:val="28"/>
+                            <w:szCs w:val="28"/>
+                          </w:rPr>
+                          <m:t>a</m:t>
+                        </m:r>
+                      </m:e>
+                      <m:sub>
+                        <m:r>
+                          <m:rPr>
+                            <m:sty m:val="p"/>
+                          </m:rPr>
+                          <w:rPr>
+                            <w:rFonts w:ascii="Cambria Math" w:hAnsi="Cambria Math"/>
+                            <w:sz w:val="28"/>
+                            <w:szCs w:val="28"/>
+                          </w:rPr>
+                          <m:t>1</m:t>
+                        </m:r>
+                      </m:sub>
+                    </m:sSub>
+                  </m:sup>
+                </m:sSup>
+                <m:sSup>
+                  <m:sSupPr>
+                    <m:ctrlPr>
+                      <w:rPr>
+                        <w:rFonts w:ascii="Cambria Math" w:hAnsi="Cambria Math"/>
+                        <w:sz w:val="28"/>
+                        <w:szCs w:val="28"/>
+                      </w:rPr>
+                    </m:ctrlPr>
+                  </m:sSupPr>
+                  <m:e>
+                    <m:r>
+                      <w:rPr>
+                        <w:rFonts w:ascii="Cambria Math" w:hAnsi="Cambria Math"/>
+                        <w:sz w:val="28"/>
+                        <w:szCs w:val="28"/>
+                      </w:rPr>
+                      <m:t>e</m:t>
+                    </m:r>
+                  </m:e>
+                  <m:sup>
+                    <m:sSub>
+                      <m:sSubPr>
+                        <m:ctrlPr>
+                          <w:rPr>
+                            <w:rFonts w:ascii="Cambria Math" w:hAnsi="Cambria Math"/>
+                            <w:sz w:val="28"/>
+                            <w:szCs w:val="28"/>
+                          </w:rPr>
+                        </m:ctrlPr>
+                      </m:sSubPr>
+                      <m:e>
+                        <m:r>
+                          <w:rPr>
+                            <w:rFonts w:ascii="Cambria Math" w:hAnsi="Cambria Math"/>
+                            <w:sz w:val="28"/>
+                            <w:szCs w:val="28"/>
+                          </w:rPr>
+                          <m:t>a</m:t>
+                        </m:r>
+                      </m:e>
+                      <m:sub>
+                        <m:r>
+                          <m:rPr>
+                            <m:sty m:val="p"/>
+                          </m:rPr>
+                          <w:rPr>
+                            <w:rFonts w:ascii="Cambria Math" w:hAnsi="Cambria Math"/>
+                            <w:sz w:val="28"/>
+                            <w:szCs w:val="28"/>
+                          </w:rPr>
+                          <m:t>2</m:t>
+                        </m:r>
+                      </m:sub>
+                    </m:sSub>
+                    <m:r>
+                      <w:rPr>
+                        <w:rFonts w:ascii="Cambria Math" w:hAnsi="Cambria Math"/>
+                        <w:sz w:val="28"/>
+                        <w:szCs w:val="28"/>
+                      </w:rPr>
+                      <m:t>x</m:t>
+                    </m:r>
+                    <m:r>
+                      <w:rPr>
+                        <w:rFonts w:ascii="Cambria Math" w:hAnsi="Cambria Math"/>
+                        <w:sz w:val="28"/>
+                        <w:szCs w:val="28"/>
+                      </w:rPr>
+                      <m:t>+</m:t>
+                    </m:r>
+                    <m:sSub>
+                      <m:sSubPr>
+                        <m:ctrlPr>
+                          <w:rPr>
+                            <w:rFonts w:ascii="Cambria Math" w:hAnsi="Cambria Math"/>
+                            <w:sz w:val="28"/>
+                            <w:szCs w:val="28"/>
+                          </w:rPr>
+                        </m:ctrlPr>
+                      </m:sSubPr>
+                      <m:e>
+                        <m:r>
+                          <w:rPr>
+                            <w:rFonts w:ascii="Cambria Math" w:hAnsi="Cambria Math"/>
+                            <w:sz w:val="28"/>
+                            <w:szCs w:val="28"/>
+                          </w:rPr>
+                          <m:t>a</m:t>
+                        </m:r>
+                      </m:e>
+                      <m:sub>
+                        <m:r>
+                          <m:rPr>
+                            <m:sty m:val="p"/>
+                          </m:rPr>
+                          <w:rPr>
+                            <w:rFonts w:ascii="Cambria Math" w:hAnsi="Cambria Math"/>
+                            <w:sz w:val="28"/>
+                            <w:szCs w:val="28"/>
+                          </w:rPr>
+                          <m:t>3</m:t>
+                        </m:r>
+                      </m:sub>
+                    </m:sSub>
+                    <m:sSup>
+                      <m:sSupPr>
+                        <m:ctrlPr>
+                          <w:rPr>
+                            <w:rFonts w:ascii="Cambria Math" w:hAnsi="Cambria Math"/>
+                            <w:sz w:val="28"/>
+                            <w:szCs w:val="28"/>
+                          </w:rPr>
+                        </m:ctrlPr>
+                      </m:sSupPr>
+                      <m:e>
+                        <m:r>
+                          <w:rPr>
+                            <w:rFonts w:ascii="Cambria Math" w:hAnsi="Cambria Math"/>
+                            <w:sz w:val="28"/>
+                            <w:szCs w:val="28"/>
+                          </w:rPr>
+                          <m:t>x</m:t>
+                        </m:r>
+                      </m:e>
+                      <m:sup>
+                        <m:r>
+                          <m:rPr>
+                            <m:sty m:val="p"/>
+                          </m:rPr>
+                          <w:rPr>
+                            <w:rFonts w:ascii="Cambria Math" w:hAnsi="Cambria Math"/>
+                            <w:sz w:val="28"/>
+                            <w:szCs w:val="28"/>
+                          </w:rPr>
+                          <m:t>2</m:t>
+                        </m:r>
+                      </m:sup>
+                    </m:sSup>
+                    <m:r>
+                      <w:rPr>
+                        <w:rFonts w:ascii="Cambria Math" w:hAnsi="Cambria Math"/>
+                        <w:sz w:val="28"/>
+                        <w:szCs w:val="28"/>
+                      </w:rPr>
+                      <m:t>+</m:t>
+                    </m:r>
+                    <m:sSub>
+                      <m:sSubPr>
+                        <m:ctrlPr>
+                          <w:rPr>
+                            <w:rFonts w:ascii="Cambria Math" w:hAnsi="Cambria Math"/>
+                            <w:sz w:val="28"/>
+                            <w:szCs w:val="28"/>
+                          </w:rPr>
+                        </m:ctrlPr>
+                      </m:sSubPr>
+                      <m:e>
+                        <m:r>
+                          <w:rPr>
+                            <w:rFonts w:ascii="Cambria Math" w:hAnsi="Cambria Math"/>
+                            <w:sz w:val="28"/>
+                            <w:szCs w:val="28"/>
+                          </w:rPr>
+                          <m:t>a</m:t>
+                        </m:r>
+                      </m:e>
+                      <m:sub>
+                        <m:r>
+                          <m:rPr>
+                            <m:sty m:val="p"/>
+                          </m:rPr>
+                          <w:rPr>
+                            <w:rFonts w:ascii="Cambria Math" w:hAnsi="Cambria Math"/>
+                            <w:sz w:val="28"/>
+                            <w:szCs w:val="28"/>
+                          </w:rPr>
+                          <m:t>4</m:t>
+                        </m:r>
+                      </m:sub>
+                    </m:sSub>
+                    <m:sSup>
+                      <m:sSupPr>
+                        <m:ctrlPr>
+                          <w:rPr>
+                            <w:rFonts w:ascii="Cambria Math" w:hAnsi="Cambria Math"/>
+                            <w:sz w:val="28"/>
+                            <w:szCs w:val="28"/>
+                          </w:rPr>
+                        </m:ctrlPr>
+                      </m:sSupPr>
+                      <m:e>
+                        <m:r>
+                          <w:rPr>
+                            <w:rFonts w:ascii="Cambria Math" w:hAnsi="Cambria Math"/>
+                            <w:sz w:val="28"/>
+                            <w:szCs w:val="28"/>
+                          </w:rPr>
+                          <m:t>x</m:t>
+                        </m:r>
+                      </m:e>
+                      <m:sup>
+                        <m:r>
+                          <m:rPr>
+                            <m:sty m:val="p"/>
+                          </m:rPr>
+                          <w:rPr>
+                            <w:rFonts w:ascii="Cambria Math" w:hAnsi="Cambria Math"/>
+                            <w:sz w:val="28"/>
+                            <w:szCs w:val="28"/>
+                          </w:rPr>
+                          <m:t>3</m:t>
+                        </m:r>
+                      </m:sup>
+                    </m:sSup>
+                  </m:sup>
+                </m:sSup>
+                <m:r>
+                  <m:rPr>
+                    <m:sty m:val="p"/>
+                  </m:rPr>
+                  <w:rPr>
+                    <w:rFonts w:ascii="Cambria Math" w:hAnsi="Cambria Math"/>
+                    <w:sz w:val="28"/>
+                    <w:szCs w:val="28"/>
+                  </w:rPr>
+                  <m:t xml:space="preserve">, </m:t>
+                </m:r>
+                <m:r>
+                  <w:rPr>
+                    <w:rFonts w:ascii="Cambria Math" w:hAnsi="Cambria Math"/>
+                    <w:sz w:val="28"/>
+                    <w:szCs w:val="28"/>
+                  </w:rPr>
+                  <m:t>x</m:t>
+                </m:r>
+                <m:r>
+                  <m:rPr>
+                    <m:sty m:val="p"/>
+                  </m:rPr>
+                  <w:rPr>
+                    <w:rFonts w:ascii="Cambria Math" w:hAnsi="Cambria Math"/>
+                    <w:sz w:val="28"/>
+                    <w:szCs w:val="28"/>
+                  </w:rPr>
+                  <m:t>&gt;</m:t>
+                </m:r>
+                <m:r>
+                  <m:rPr>
+                    <m:sty m:val="p"/>
+                  </m:rPr>
+                  <w:rPr>
+                    <w:rFonts w:ascii="Cambria Math" w:hAnsi="Cambria Math"/>
+                    <w:sz w:val="28"/>
+                    <w:szCs w:val="28"/>
+                  </w:rPr>
+                  <m:t>0</m:t>
+                </m:r>
               </m:oMath>
             </m:oMathPara>
           </w:p>
@@ -1864,7 +2318,7 @@
     <w:lsdException w:name="Unresolved Mention" w:semiHidden="1" w:unhideWhenUsed="1"/>
     <w:lsdException w:name="Smart Link" w:semiHidden="1" w:unhideWhenUsed="1"/>
   </w:latentStyles>
-  <w:style w:type="paragraph" w:default="1" w:styleId="Normal">
+  <w:style w:type="paragraph" w:default="1" w:styleId="a">
     <w:name w:val="Normal"/>
     <w:qFormat/>
     <w:rsid w:val="0095545A"/>
@@ -1872,13 +2326,13 @@
       <w:rFonts w:eastAsia="Times New Roman" w:cs="Times New Roman"/>
     </w:rPr>
   </w:style>
-  <w:style w:type="character" w:default="1" w:styleId="DefaultParagraphFont">
+  <w:style w:type="character" w:default="1" w:styleId="a0">
     <w:name w:val="Default Paragraph Font"/>
     <w:uiPriority w:val="1"/>
     <w:semiHidden/>
     <w:unhideWhenUsed/>
   </w:style>
-  <w:style w:type="table" w:default="1" w:styleId="TableNormal">
+  <w:style w:type="table" w:default="1" w:styleId="a1">
     <w:name w:val="Normal Table"/>
     <w:uiPriority w:val="99"/>
     <w:semiHidden/>
@@ -1893,15 +2347,15 @@
       </w:tblCellMar>
     </w:tblPr>
   </w:style>
-  <w:style w:type="numbering" w:default="1" w:styleId="NoList">
+  <w:style w:type="numbering" w:default="1" w:styleId="a2">
     <w:name w:val="No List"/>
     <w:uiPriority w:val="99"/>
     <w:semiHidden/>
     <w:unhideWhenUsed/>
   </w:style>
-  <w:style w:type="table" w:styleId="TableGrid">
+  <w:style w:type="table" w:styleId="a3">
     <w:name w:val="Table Grid"/>
-    <w:basedOn w:val="TableNormal"/>
+    <w:basedOn w:val="a1"/>
     <w:uiPriority w:val="39"/>
     <w:rsid w:val="0095545A"/>
     <w:pPr>

</xml_diff>

<commit_message>
Add W12 and W22 links to Form Fix W12 link
</commit_message>
<xml_diff>
--- a/HermiteSpline/resource/tmp.docx
+++ b/HermiteSpline/resource/tmp.docx
@@ -1466,9 +1466,6 @@
         <w:tc>
           <w:tcPr>
             <w:tcW w:w="5240" w:type="dxa"/>
-            <w:tcBorders>
-              <w:bottom w:val="single" w:sz="4" w:space="0" w:color="auto"/>
-            </w:tcBorders>
           </w:tcPr>
           <w:p>
             <w:pPr>
@@ -1694,15 +1691,7 @@
                         <w:sz w:val="28"/>
                         <w:szCs w:val="28"/>
                       </w:rPr>
-                      <m:t>x</m:t>
-                    </m:r>
-                    <m:r>
-                      <w:rPr>
-                        <w:rFonts w:ascii="Cambria Math" w:hAnsi="Cambria Math"/>
-                        <w:sz w:val="28"/>
-                        <w:szCs w:val="28"/>
-                      </w:rPr>
-                      <m:t>+</m:t>
+                      <m:t>x+</m:t>
                     </m:r>
                     <m:sSub>
                       <m:sSubPr>
@@ -1878,21 +1867,783 @@
                     <w:sz w:val="28"/>
                     <w:szCs w:val="28"/>
                   </w:rPr>
-                  <m:t>&gt;</m:t>
-                </m:r>
-                <m:r>
-                  <m:rPr>
-                    <m:sty m:val="p"/>
-                  </m:rPr>
-                  <w:rPr>
-                    <w:rFonts w:ascii="Cambria Math" w:hAnsi="Cambria Math"/>
-                    <w:sz w:val="28"/>
-                    <w:szCs w:val="28"/>
-                  </w:rPr>
-                  <m:t>0</m:t>
+                  <m:t>&gt;0</m:t>
                 </m:r>
               </m:oMath>
             </m:oMathPara>
+          </w:p>
+        </w:tc>
+        <w:tc>
+          <w:tcPr>
+            <w:tcW w:w="4105" w:type="dxa"/>
+          </w:tcPr>
+          <w:p>
+            <w:pPr>
+              <w:rPr>
+                <w:rFonts w:ascii="Times New Roman" w:hAnsi="Times New Roman"/>
+                <w:sz w:val="28"/>
+                <w:szCs w:val="28"/>
+              </w:rPr>
+            </w:pPr>
+          </w:p>
+        </w:tc>
+      </w:tr>
+      <w:tr>
+        <w:trPr>
+          <w:trHeight w:val="517"/>
+        </w:trPr>
+        <w:tc>
+          <w:tcPr>
+            <w:tcW w:w="5240" w:type="dxa"/>
+          </w:tcPr>
+          <w:p>
+            <w:pPr>
+              <w:rPr>
+                <w:rFonts w:ascii="Calibri" w:hAnsi="Calibri"/>
+                <w:sz w:val="28"/>
+                <w:szCs w:val="28"/>
+              </w:rPr>
+            </w:pPr>
+            <m:oMath>
+              <m:r>
+                <w:rPr>
+                  <w:rFonts w:ascii="Cambria Math" w:hAnsi="Cambria Math"/>
+                  <w:sz w:val="28"/>
+                  <w:szCs w:val="28"/>
+                </w:rPr>
+                <m:t>F</m:t>
+              </m:r>
+              <m:d>
+                <m:dPr>
+                  <m:ctrlPr>
+                    <w:rPr>
+                      <w:rFonts w:ascii="Cambria Math" w:hAnsi="Cambria Math"/>
+                      <w:sz w:val="28"/>
+                      <w:szCs w:val="28"/>
+                    </w:rPr>
+                  </m:ctrlPr>
+                </m:dPr>
+                <m:e>
+                  <m:r>
+                    <w:rPr>
+                      <w:rFonts w:ascii="Cambria Math" w:hAnsi="Cambria Math"/>
+                      <w:sz w:val="28"/>
+                      <w:szCs w:val="28"/>
+                    </w:rPr>
+                    <m:t>A</m:t>
+                  </m:r>
+                  <m:r>
+                    <m:rPr>
+                      <m:sty m:val="p"/>
+                    </m:rPr>
+                    <w:rPr>
+                      <w:rFonts w:ascii="Cambria Math" w:hAnsi="Cambria Math"/>
+                      <w:sz w:val="28"/>
+                      <w:szCs w:val="28"/>
+                    </w:rPr>
+                    <m:t>,</m:t>
+                  </m:r>
+                  <m:r>
+                    <w:rPr>
+                      <w:rFonts w:ascii="Cambria Math" w:hAnsi="Cambria Math"/>
+                      <w:sz w:val="28"/>
+                      <w:szCs w:val="28"/>
+                    </w:rPr>
+                    <m:t>x</m:t>
+                  </m:r>
+                </m:e>
+              </m:d>
+              <m:r>
+                <m:rPr>
+                  <m:sty m:val="p"/>
+                </m:rPr>
+                <w:rPr>
+                  <w:rFonts w:ascii="Cambria Math" w:hAnsi="Cambria Math"/>
+                  <w:sz w:val="28"/>
+                  <w:szCs w:val="28"/>
+                </w:rPr>
+                <m:t>=</m:t>
+              </m:r>
+              <m:sSub>
+                <m:sSubPr>
+                  <m:ctrlPr>
+                    <w:rPr>
+                      <w:rFonts w:ascii="Cambria Math" w:hAnsi="Cambria Math"/>
+                      <w:sz w:val="28"/>
+                      <w:szCs w:val="28"/>
+                    </w:rPr>
+                  </m:ctrlPr>
+                </m:sSubPr>
+                <m:e>
+                  <m:r>
+                    <w:rPr>
+                      <w:rFonts w:ascii="Cambria Math" w:hAnsi="Cambria Math"/>
+                      <w:sz w:val="28"/>
+                      <w:szCs w:val="28"/>
+                    </w:rPr>
+                    <m:t>a</m:t>
+                  </m:r>
+                </m:e>
+                <m:sub>
+                  <m:r>
+                    <m:rPr>
+                      <m:sty m:val="p"/>
+                    </m:rPr>
+                    <w:rPr>
+                      <w:rFonts w:ascii="Cambria Math" w:hAnsi="Cambria Math"/>
+                      <w:sz w:val="28"/>
+                      <w:szCs w:val="28"/>
+                    </w:rPr>
+                    <m:t>0</m:t>
+                  </m:r>
+                </m:sub>
+              </m:sSub>
+              <m:sSup>
+                <m:sSupPr>
+                  <m:ctrlPr>
+                    <w:rPr>
+                      <w:rFonts w:ascii="Cambria Math" w:hAnsi="Cambria Math"/>
+                      <w:sz w:val="28"/>
+                      <w:szCs w:val="28"/>
+                    </w:rPr>
+                  </m:ctrlPr>
+                </m:sSupPr>
+                <m:e>
+                  <m:r>
+                    <w:rPr>
+                      <w:rFonts w:ascii="Cambria Math" w:hAnsi="Cambria Math"/>
+                      <w:sz w:val="28"/>
+                      <w:szCs w:val="28"/>
+                    </w:rPr>
+                    <m:t>x</m:t>
+                  </m:r>
+                </m:e>
+                <m:sup>
+                  <m:sSub>
+                    <m:sSubPr>
+                      <m:ctrlPr>
+                        <w:rPr>
+                          <w:rFonts w:ascii="Cambria Math" w:hAnsi="Cambria Math"/>
+                          <w:sz w:val="28"/>
+                          <w:szCs w:val="28"/>
+                        </w:rPr>
+                      </m:ctrlPr>
+                    </m:sSubPr>
+                    <m:e>
+                      <m:r>
+                        <w:rPr>
+                          <w:rFonts w:ascii="Cambria Math" w:hAnsi="Cambria Math"/>
+                          <w:sz w:val="28"/>
+                          <w:szCs w:val="28"/>
+                        </w:rPr>
+                        <m:t>a</m:t>
+                      </m:r>
+                    </m:e>
+                    <m:sub>
+                      <m:r>
+                        <m:rPr>
+                          <m:sty m:val="p"/>
+                        </m:rPr>
+                        <w:rPr>
+                          <w:rFonts w:ascii="Cambria Math" w:hAnsi="Cambria Math"/>
+                          <w:sz w:val="28"/>
+                          <w:szCs w:val="28"/>
+                        </w:rPr>
+                        <m:t>1</m:t>
+                      </m:r>
+                    </m:sub>
+                  </m:sSub>
+                  <m:r>
+                    <w:rPr>
+                      <w:rFonts w:ascii="Cambria Math" w:hAnsi="Cambria Math"/>
+                      <w:sz w:val="28"/>
+                      <w:szCs w:val="28"/>
+                    </w:rPr>
+                    <m:t>x</m:t>
+                  </m:r>
+                </m:sup>
+              </m:sSup>
+              <m:sSup>
+                <m:sSupPr>
+                  <m:ctrlPr>
+                    <w:rPr>
+                      <w:rFonts w:ascii="Cambria Math" w:hAnsi="Cambria Math"/>
+                      <w:sz w:val="28"/>
+                      <w:szCs w:val="28"/>
+                    </w:rPr>
+                  </m:ctrlPr>
+                </m:sSupPr>
+                <m:e>
+                  <m:r>
+                    <w:rPr>
+                      <w:rFonts w:ascii="Cambria Math" w:hAnsi="Cambria Math"/>
+                      <w:sz w:val="28"/>
+                      <w:szCs w:val="28"/>
+                    </w:rPr>
+                    <m:t>e</m:t>
+                  </m:r>
+                </m:e>
+                <m:sup>
+                  <m:sSub>
+                    <m:sSubPr>
+                      <m:ctrlPr>
+                        <w:rPr>
+                          <w:rFonts w:ascii="Cambria Math" w:hAnsi="Cambria Math"/>
+                          <w:sz w:val="28"/>
+                          <w:szCs w:val="28"/>
+                        </w:rPr>
+                      </m:ctrlPr>
+                    </m:sSubPr>
+                    <m:e>
+                      <m:r>
+                        <w:rPr>
+                          <w:rFonts w:ascii="Cambria Math" w:hAnsi="Cambria Math"/>
+                          <w:sz w:val="28"/>
+                          <w:szCs w:val="28"/>
+                        </w:rPr>
+                        <m:t>a</m:t>
+                      </m:r>
+                    </m:e>
+                    <m:sub>
+                      <m:r>
+                        <m:rPr>
+                          <m:sty m:val="p"/>
+                        </m:rPr>
+                        <w:rPr>
+                          <w:rFonts w:ascii="Cambria Math" w:hAnsi="Cambria Math"/>
+                          <w:sz w:val="28"/>
+                          <w:szCs w:val="28"/>
+                        </w:rPr>
+                        <m:t>2</m:t>
+                      </m:r>
+                    </m:sub>
+                  </m:sSub>
+                  <m:r>
+                    <w:rPr>
+                      <w:rFonts w:ascii="Cambria Math" w:hAnsi="Cambria Math"/>
+                      <w:sz w:val="28"/>
+                      <w:szCs w:val="28"/>
+                    </w:rPr>
+                    <m:t>x+</m:t>
+                  </m:r>
+                  <m:sSub>
+                    <m:sSubPr>
+                      <m:ctrlPr>
+                        <w:rPr>
+                          <w:rFonts w:ascii="Cambria Math" w:hAnsi="Cambria Math"/>
+                          <w:sz w:val="28"/>
+                          <w:szCs w:val="28"/>
+                        </w:rPr>
+                      </m:ctrlPr>
+                    </m:sSubPr>
+                    <m:e>
+                      <m:r>
+                        <w:rPr>
+                          <w:rFonts w:ascii="Cambria Math" w:hAnsi="Cambria Math"/>
+                          <w:sz w:val="28"/>
+                          <w:szCs w:val="28"/>
+                        </w:rPr>
+                        <m:t>a</m:t>
+                      </m:r>
+                    </m:e>
+                    <m:sub>
+                      <m:r>
+                        <m:rPr>
+                          <m:sty m:val="p"/>
+                        </m:rPr>
+                        <w:rPr>
+                          <w:rFonts w:ascii="Cambria Math" w:hAnsi="Cambria Math"/>
+                          <w:sz w:val="28"/>
+                          <w:szCs w:val="28"/>
+                        </w:rPr>
+                        <m:t>3</m:t>
+                      </m:r>
+                    </m:sub>
+                  </m:sSub>
+                  <m:sSup>
+                    <m:sSupPr>
+                      <m:ctrlPr>
+                        <w:rPr>
+                          <w:rFonts w:ascii="Cambria Math" w:hAnsi="Cambria Math"/>
+                          <w:sz w:val="28"/>
+                          <w:szCs w:val="28"/>
+                        </w:rPr>
+                      </m:ctrlPr>
+                    </m:sSupPr>
+                    <m:e>
+                      <m:r>
+                        <w:rPr>
+                          <w:rFonts w:ascii="Cambria Math" w:hAnsi="Cambria Math"/>
+                          <w:sz w:val="28"/>
+                          <w:szCs w:val="28"/>
+                        </w:rPr>
+                        <m:t>x</m:t>
+                      </m:r>
+                    </m:e>
+                    <m:sup>
+                      <m:r>
+                        <m:rPr>
+                          <m:sty m:val="p"/>
+                        </m:rPr>
+                        <w:rPr>
+                          <w:rFonts w:ascii="Cambria Math" w:hAnsi="Cambria Math"/>
+                          <w:sz w:val="28"/>
+                          <w:szCs w:val="28"/>
+                        </w:rPr>
+                        <m:t>2</m:t>
+                      </m:r>
+                    </m:sup>
+                  </m:sSup>
+                </m:sup>
+              </m:sSup>
+              <m:r>
+                <m:rPr>
+                  <m:sty m:val="p"/>
+                </m:rPr>
+                <w:rPr>
+                  <w:rFonts w:ascii="Cambria Math" w:hAnsi="Cambria Math"/>
+                  <w:sz w:val="28"/>
+                  <w:szCs w:val="28"/>
+                </w:rPr>
+                <m:t xml:space="preserve">, </m:t>
+              </m:r>
+              <m:r>
+                <w:rPr>
+                  <w:rFonts w:ascii="Cambria Math" w:hAnsi="Cambria Math"/>
+                  <w:sz w:val="28"/>
+                  <w:szCs w:val="28"/>
+                </w:rPr>
+                <m:t>x</m:t>
+              </m:r>
+              <m:r>
+                <m:rPr>
+                  <m:sty m:val="p"/>
+                </m:rPr>
+                <w:rPr>
+                  <w:rFonts w:ascii="Cambria Math" w:hAnsi="Cambria Math"/>
+                  <w:sz w:val="28"/>
+                  <w:szCs w:val="28"/>
+                </w:rPr>
+                <m:t>&gt;0</m:t>
+              </m:r>
+            </m:oMath>
+            <w:r>
+              <w:rPr>
+                <w:rFonts w:ascii="Calibri" w:hAnsi="Calibri"/>
+                <w:sz w:val="28"/>
+                <w:szCs w:val="28"/>
+              </w:rPr>
+              <w:t xml:space="preserve"> </w:t>
+            </w:r>
+          </w:p>
+        </w:tc>
+        <w:tc>
+          <w:tcPr>
+            <w:tcW w:w="4105" w:type="dxa"/>
+          </w:tcPr>
+          <w:p>
+            <w:pPr>
+              <w:rPr>
+                <w:rFonts w:ascii="Times New Roman" w:hAnsi="Times New Roman"/>
+                <w:sz w:val="28"/>
+                <w:szCs w:val="28"/>
+              </w:rPr>
+            </w:pPr>
+          </w:p>
+        </w:tc>
+      </w:tr>
+      <w:tr>
+        <w:trPr>
+          <w:trHeight w:val="517"/>
+        </w:trPr>
+        <w:tc>
+          <w:tcPr>
+            <w:tcW w:w="5240" w:type="dxa"/>
+            <w:tcBorders>
+              <w:bottom w:val="single" w:sz="4" w:space="0" w:color="auto"/>
+            </w:tcBorders>
+          </w:tcPr>
+          <w:p>
+            <w:pPr>
+              <w:rPr>
+                <w:rFonts w:ascii="Calibri" w:hAnsi="Calibri"/>
+                <w:sz w:val="28"/>
+                <w:szCs w:val="28"/>
+              </w:rPr>
+            </w:pPr>
+            <m:oMath>
+              <m:r>
+                <w:rPr>
+                  <w:rFonts w:ascii="Cambria Math" w:hAnsi="Cambria Math"/>
+                  <w:sz w:val="28"/>
+                  <w:szCs w:val="28"/>
+                </w:rPr>
+                <m:t>F</m:t>
+              </m:r>
+              <m:d>
+                <m:dPr>
+                  <m:ctrlPr>
+                    <w:rPr>
+                      <w:rFonts w:ascii="Cambria Math" w:hAnsi="Cambria Math"/>
+                      <w:sz w:val="28"/>
+                      <w:szCs w:val="28"/>
+                    </w:rPr>
+                  </m:ctrlPr>
+                </m:dPr>
+                <m:e>
+                  <m:r>
+                    <w:rPr>
+                      <w:rFonts w:ascii="Cambria Math" w:hAnsi="Cambria Math"/>
+                      <w:sz w:val="28"/>
+                      <w:szCs w:val="28"/>
+                    </w:rPr>
+                    <m:t>A</m:t>
+                  </m:r>
+                  <m:r>
+                    <m:rPr>
+                      <m:sty m:val="p"/>
+                    </m:rPr>
+                    <w:rPr>
+                      <w:rFonts w:ascii="Cambria Math" w:hAnsi="Cambria Math"/>
+                      <w:sz w:val="28"/>
+                      <w:szCs w:val="28"/>
+                    </w:rPr>
+                    <m:t>,</m:t>
+                  </m:r>
+                  <m:r>
+                    <w:rPr>
+                      <w:rFonts w:ascii="Cambria Math" w:hAnsi="Cambria Math"/>
+                      <w:sz w:val="28"/>
+                      <w:szCs w:val="28"/>
+                    </w:rPr>
+                    <m:t>x</m:t>
+                  </m:r>
+                </m:e>
+              </m:d>
+              <m:r>
+                <m:rPr>
+                  <m:sty m:val="p"/>
+                </m:rPr>
+                <w:rPr>
+                  <w:rFonts w:ascii="Cambria Math" w:hAnsi="Cambria Math"/>
+                  <w:sz w:val="28"/>
+                  <w:szCs w:val="28"/>
+                </w:rPr>
+                <m:t>=</m:t>
+              </m:r>
+              <m:sSub>
+                <m:sSubPr>
+                  <m:ctrlPr>
+                    <w:rPr>
+                      <w:rFonts w:ascii="Cambria Math" w:hAnsi="Cambria Math"/>
+                      <w:sz w:val="28"/>
+                      <w:szCs w:val="28"/>
+                    </w:rPr>
+                  </m:ctrlPr>
+                </m:sSubPr>
+                <m:e>
+                  <m:r>
+                    <w:rPr>
+                      <w:rFonts w:ascii="Cambria Math" w:hAnsi="Cambria Math"/>
+                      <w:sz w:val="28"/>
+                      <w:szCs w:val="28"/>
+                    </w:rPr>
+                    <m:t>a</m:t>
+                  </m:r>
+                </m:e>
+                <m:sub>
+                  <m:r>
+                    <m:rPr>
+                      <m:sty m:val="p"/>
+                    </m:rPr>
+                    <w:rPr>
+                      <w:rFonts w:ascii="Cambria Math" w:hAnsi="Cambria Math"/>
+                      <w:sz w:val="28"/>
+                      <w:szCs w:val="28"/>
+                    </w:rPr>
+                    <m:t>0</m:t>
+                  </m:r>
+                </m:sub>
+              </m:sSub>
+              <m:sSup>
+                <m:sSupPr>
+                  <m:ctrlPr>
+                    <w:rPr>
+                      <w:rFonts w:ascii="Cambria Math" w:hAnsi="Cambria Math"/>
+                      <w:sz w:val="28"/>
+                      <w:szCs w:val="28"/>
+                    </w:rPr>
+                  </m:ctrlPr>
+                </m:sSupPr>
+                <m:e>
+                  <m:r>
+                    <w:rPr>
+                      <w:rFonts w:ascii="Cambria Math" w:hAnsi="Cambria Math"/>
+                      <w:sz w:val="28"/>
+                      <w:szCs w:val="28"/>
+                    </w:rPr>
+                    <m:t>x</m:t>
+                  </m:r>
+                </m:e>
+                <m:sup>
+                  <m:sSub>
+                    <m:sSubPr>
+                      <m:ctrlPr>
+                        <w:rPr>
+                          <w:rFonts w:ascii="Cambria Math" w:hAnsi="Cambria Math"/>
+                          <w:sz w:val="28"/>
+                          <w:szCs w:val="28"/>
+                        </w:rPr>
+                      </m:ctrlPr>
+                    </m:sSubPr>
+                    <m:e>
+                      <m:r>
+                        <w:rPr>
+                          <w:rFonts w:ascii="Cambria Math" w:hAnsi="Cambria Math"/>
+                          <w:sz w:val="28"/>
+                          <w:szCs w:val="28"/>
+                        </w:rPr>
+                        <m:t>a</m:t>
+                      </m:r>
+                    </m:e>
+                    <m:sub>
+                      <m:r>
+                        <m:rPr>
+                          <m:sty m:val="p"/>
+                        </m:rPr>
+                        <w:rPr>
+                          <w:rFonts w:ascii="Cambria Math" w:hAnsi="Cambria Math"/>
+                          <w:sz w:val="28"/>
+                          <w:szCs w:val="28"/>
+                        </w:rPr>
+                        <m:t>1</m:t>
+                      </m:r>
+                    </m:sub>
+                  </m:sSub>
+                  <m:r>
+                    <w:rPr>
+                      <w:rFonts w:ascii="Cambria Math" w:hAnsi="Cambria Math"/>
+                      <w:sz w:val="28"/>
+                      <w:szCs w:val="28"/>
+                    </w:rPr>
+                    <m:t>+</m:t>
+                  </m:r>
+                  <m:sSub>
+                    <m:sSubPr>
+                      <m:ctrlPr>
+                        <w:rPr>
+                          <w:rFonts w:ascii="Cambria Math" w:hAnsi="Cambria Math"/>
+                          <w:sz w:val="28"/>
+                          <w:szCs w:val="28"/>
+                        </w:rPr>
+                      </m:ctrlPr>
+                    </m:sSubPr>
+                    <m:e>
+                      <m:r>
+                        <w:rPr>
+                          <w:rFonts w:ascii="Cambria Math" w:hAnsi="Cambria Math"/>
+                          <w:sz w:val="28"/>
+                          <w:szCs w:val="28"/>
+                        </w:rPr>
+                        <m:t>a</m:t>
+                      </m:r>
+                    </m:e>
+                    <m:sub>
+                      <m:r>
+                        <m:rPr>
+                          <m:sty m:val="p"/>
+                        </m:rPr>
+                        <w:rPr>
+                          <w:rFonts w:ascii="Cambria Math" w:hAnsi="Cambria Math"/>
+                          <w:sz w:val="28"/>
+                          <w:szCs w:val="28"/>
+                        </w:rPr>
+                        <m:t>2</m:t>
+                      </m:r>
+                    </m:sub>
+                  </m:sSub>
+                  <m:r>
+                    <w:rPr>
+                      <w:rFonts w:ascii="Cambria Math" w:hAnsi="Cambria Math"/>
+                      <w:sz w:val="28"/>
+                      <w:szCs w:val="28"/>
+                    </w:rPr>
+                    <m:t>x</m:t>
+                  </m:r>
+                </m:sup>
+              </m:sSup>
+              <m:sSup>
+                <m:sSupPr>
+                  <m:ctrlPr>
+                    <w:rPr>
+                      <w:rFonts w:ascii="Cambria Math" w:hAnsi="Cambria Math"/>
+                      <w:sz w:val="28"/>
+                      <w:szCs w:val="28"/>
+                    </w:rPr>
+                  </m:ctrlPr>
+                </m:sSupPr>
+                <m:e>
+                  <m:r>
+                    <w:rPr>
+                      <w:rFonts w:ascii="Cambria Math" w:hAnsi="Cambria Math"/>
+                      <w:sz w:val="28"/>
+                      <w:szCs w:val="28"/>
+                    </w:rPr>
+                    <m:t>e</m:t>
+                  </m:r>
+                </m:e>
+                <m:sup>
+                  <m:sSub>
+                    <m:sSubPr>
+                      <m:ctrlPr>
+                        <w:rPr>
+                          <w:rFonts w:ascii="Cambria Math" w:hAnsi="Cambria Math"/>
+                          <w:sz w:val="28"/>
+                          <w:szCs w:val="28"/>
+                        </w:rPr>
+                      </m:ctrlPr>
+                    </m:sSubPr>
+                    <m:e>
+                      <m:r>
+                        <w:rPr>
+                          <w:rFonts w:ascii="Cambria Math" w:hAnsi="Cambria Math"/>
+                          <w:sz w:val="28"/>
+                          <w:szCs w:val="28"/>
+                        </w:rPr>
+                        <m:t>a</m:t>
+                      </m:r>
+                    </m:e>
+                    <m:sub>
+                      <m:r>
+                        <m:rPr>
+                          <m:sty m:val="p"/>
+                        </m:rPr>
+                        <w:rPr>
+                          <w:rFonts w:ascii="Cambria Math" w:hAnsi="Cambria Math"/>
+                          <w:sz w:val="28"/>
+                          <w:szCs w:val="28"/>
+                        </w:rPr>
+                        <m:t>3</m:t>
+                      </m:r>
+                    </m:sub>
+                  </m:sSub>
+                  <m:r>
+                    <w:rPr>
+                      <w:rFonts w:ascii="Cambria Math" w:hAnsi="Cambria Math"/>
+                      <w:sz w:val="28"/>
+                      <w:szCs w:val="28"/>
+                    </w:rPr>
+                    <m:t>x+</m:t>
+                  </m:r>
+                  <m:sSub>
+                    <m:sSubPr>
+                      <m:ctrlPr>
+                        <w:rPr>
+                          <w:rFonts w:ascii="Cambria Math" w:hAnsi="Cambria Math"/>
+                          <w:sz w:val="28"/>
+                          <w:szCs w:val="28"/>
+                        </w:rPr>
+                      </m:ctrlPr>
+                    </m:sSubPr>
+                    <m:e>
+                      <m:r>
+                        <w:rPr>
+                          <w:rFonts w:ascii="Cambria Math" w:hAnsi="Cambria Math"/>
+                          <w:sz w:val="28"/>
+                          <w:szCs w:val="28"/>
+                        </w:rPr>
+                        <m:t>a</m:t>
+                      </m:r>
+                    </m:e>
+                    <m:sub>
+                      <m:r>
+                        <m:rPr>
+                          <m:sty m:val="p"/>
+                        </m:rPr>
+                        <w:rPr>
+                          <w:rFonts w:ascii="Cambria Math" w:hAnsi="Cambria Math"/>
+                          <w:sz w:val="28"/>
+                          <w:szCs w:val="28"/>
+                        </w:rPr>
+                        <m:t>4</m:t>
+                      </m:r>
+                    </m:sub>
+                  </m:sSub>
+                  <m:sSup>
+                    <m:sSupPr>
+                      <m:ctrlPr>
+                        <w:rPr>
+                          <w:rFonts w:ascii="Cambria Math" w:hAnsi="Cambria Math"/>
+                          <w:sz w:val="28"/>
+                          <w:szCs w:val="28"/>
+                        </w:rPr>
+                      </m:ctrlPr>
+                    </m:sSupPr>
+                    <m:e>
+                      <m:r>
+                        <w:rPr>
+                          <w:rFonts w:ascii="Cambria Math" w:hAnsi="Cambria Math"/>
+                          <w:sz w:val="28"/>
+                          <w:szCs w:val="28"/>
+                        </w:rPr>
+                        <m:t>x</m:t>
+                      </m:r>
+                    </m:e>
+                    <m:sup>
+                      <m:r>
+                        <m:rPr>
+                          <m:sty m:val="p"/>
+                        </m:rPr>
+                        <w:rPr>
+                          <w:rFonts w:ascii="Cambria Math" w:hAnsi="Cambria Math"/>
+                          <w:sz w:val="28"/>
+                          <w:szCs w:val="28"/>
+                        </w:rPr>
+                        <m:t>2</m:t>
+                      </m:r>
+                    </m:sup>
+                  </m:sSup>
+                </m:sup>
+              </m:sSup>
+              <m:r>
+                <m:rPr>
+                  <m:sty m:val="p"/>
+                </m:rPr>
+                <w:rPr>
+                  <w:rFonts w:ascii="Cambria Math" w:hAnsi="Cambria Math"/>
+                  <w:sz w:val="28"/>
+                  <w:szCs w:val="28"/>
+                </w:rPr>
+                <m:t xml:space="preserve">, </m:t>
+              </m:r>
+              <m:r>
+                <w:rPr>
+                  <w:rFonts w:ascii="Cambria Math" w:hAnsi="Cambria Math"/>
+                  <w:sz w:val="28"/>
+                  <w:szCs w:val="28"/>
+                </w:rPr>
+                <m:t>x</m:t>
+              </m:r>
+              <m:r>
+                <m:rPr>
+                  <m:sty m:val="p"/>
+                </m:rPr>
+                <w:rPr>
+                  <w:rFonts w:ascii="Cambria Math" w:hAnsi="Cambria Math"/>
+                  <w:sz w:val="28"/>
+                  <w:szCs w:val="28"/>
+                </w:rPr>
+                <m:t>&gt;0</m:t>
+              </m:r>
+            </m:oMath>
+            <w:r>
+              <w:rPr>
+                <w:rFonts w:ascii="Calibri" w:hAnsi="Calibri"/>
+                <w:sz w:val="28"/>
+                <w:szCs w:val="28"/>
+              </w:rPr>
+              <w:t xml:space="preserve"> </w:t>
+            </w:r>
           </w:p>
         </w:tc>
         <w:tc>

</xml_diff>